<commit_message>
Update historical background slides
</commit_message>
<xml_diff>
--- a/homework/polsc145-homework-1-worksheet.docx
+++ b/homework/polsc145-homework-1-worksheet.docx
@@ -1,6 +1,6 @@
 
 <file path=word/document.xml><?xml version="1.0" encoding="utf-8"?>
-<w:document xmlns:wpc="http://schemas.microsoft.com/office/word/2010/wordprocessingCanvas" xmlns:cx="http://schemas.microsoft.com/office/drawing/2014/chartex" xmlns:cx1="http://schemas.microsoft.com/office/drawing/2015/9/8/chartex" xmlns:cx2="http://schemas.microsoft.com/office/drawing/2015/10/21/chartex" xmlns:cx3="http://schemas.microsoft.com/office/drawing/2016/5/9/chartex" xmlns:cx4="http://schemas.microsoft.com/office/drawing/2016/5/10/chartex" xmlns:cx5="http://schemas.microsoft.com/office/drawing/2016/5/11/chartex" xmlns:cx6="http://schemas.microsoft.com/office/drawing/2016/5/12/chartex" xmlns:cx7="http://schemas.microsoft.com/office/drawing/2016/5/13/chartex" xmlns:cx8="http://schemas.microsoft.com/office/drawing/2016/5/14/chartex" xmlns:mc="http://schemas.openxmlformats.org/markup-compatibility/2006" xmlns:aink="http://schemas.microsoft.com/office/drawing/2016/ink" xmlns:am3d="http://schemas.microsoft.com/office/drawing/2017/model3d" xmlns:o="urn:schemas-microsoft-com:office:office" xmlns:r="http://schemas.openxmlformats.org/officeDocument/2006/relationships" xmlns:m="http://schemas.openxmlformats.org/officeDocument/2006/math" xmlns:v="urn:schemas-microsoft-com:vml" xmlns:wp14="http://schemas.microsoft.com/office/word/2010/wordprocessingDrawing" xmlns:wp="http://schemas.openxmlformats.org/drawingml/2006/wordprocessingDrawing" xmlns:w10="urn:schemas-microsoft-com:office:word" xmlns:w="http://schemas.openxmlformats.org/wordprocessingml/2006/main" xmlns:w14="http://schemas.microsoft.com/office/word/2010/wordml" xmlns:w15="http://schemas.microsoft.com/office/word/2012/wordml" xmlns:w16cex="http://schemas.microsoft.com/office/word/2018/wordml/cex" xmlns:w16cid="http://schemas.microsoft.com/office/word/2016/wordml/cid" xmlns:w16="http://schemas.microsoft.com/office/word/2018/wordml" xmlns:w16sdtdh="http://schemas.microsoft.com/office/word/2020/wordml/sdtdatahash" xmlns:w16se="http://schemas.microsoft.com/office/word/2015/wordml/symex" xmlns:wpg="http://schemas.microsoft.com/office/word/2010/wordprocessingGroup" xmlns:wpi="http://schemas.microsoft.com/office/word/2010/wordprocessingInk" xmlns:wne="http://schemas.microsoft.com/office/word/2006/wordml" xmlns:wps="http://schemas.microsoft.com/office/word/2010/wordprocessingShape" mc:Ignorable="w14 w15 w16se w16cid w16 w16cex w16sdtdh wp14">
+<w:document xmlns:wpc="http://schemas.microsoft.com/office/word/2010/wordprocessingCanvas" xmlns:cx="http://schemas.microsoft.com/office/drawing/2014/chartex" xmlns:cx1="http://schemas.microsoft.com/office/drawing/2015/9/8/chartex" xmlns:cx2="http://schemas.microsoft.com/office/drawing/2015/10/21/chartex" xmlns:cx3="http://schemas.microsoft.com/office/drawing/2016/5/9/chartex" xmlns:cx4="http://schemas.microsoft.com/office/drawing/2016/5/10/chartex" xmlns:cx5="http://schemas.microsoft.com/office/drawing/2016/5/11/chartex" xmlns:cx6="http://schemas.microsoft.com/office/drawing/2016/5/12/chartex" xmlns:cx7="http://schemas.microsoft.com/office/drawing/2016/5/13/chartex" xmlns:cx8="http://schemas.microsoft.com/office/drawing/2016/5/14/chartex" xmlns:mc="http://schemas.openxmlformats.org/markup-compatibility/2006" xmlns:aink="http://schemas.microsoft.com/office/drawing/2016/ink" xmlns:am3d="http://schemas.microsoft.com/office/drawing/2017/model3d" xmlns:o="urn:schemas-microsoft-com:office:office" xmlns:oel="http://schemas.microsoft.com/office/2019/extlst" xmlns:r="http://schemas.openxmlformats.org/officeDocument/2006/relationships" xmlns:m="http://schemas.openxmlformats.org/officeDocument/2006/math" xmlns:v="urn:schemas-microsoft-com:vml" xmlns:wp14="http://schemas.microsoft.com/office/word/2010/wordprocessingDrawing" xmlns:wp="http://schemas.openxmlformats.org/drawingml/2006/wordprocessingDrawing" xmlns:w10="urn:schemas-microsoft-com:office:word" xmlns:w="http://schemas.openxmlformats.org/wordprocessingml/2006/main" xmlns:w14="http://schemas.microsoft.com/office/word/2010/wordml" xmlns:w15="http://schemas.microsoft.com/office/word/2012/wordml" xmlns:w16cex="http://schemas.microsoft.com/office/word/2018/wordml/cex" xmlns:w16cid="http://schemas.microsoft.com/office/word/2016/wordml/cid" xmlns:w16="http://schemas.microsoft.com/office/word/2018/wordml" xmlns:w16sdtdh="http://schemas.microsoft.com/office/word/2020/wordml/sdtdatahash" xmlns:w16se="http://schemas.microsoft.com/office/word/2015/wordml/symex" xmlns:wpg="http://schemas.microsoft.com/office/word/2010/wordprocessingGroup" xmlns:wpi="http://schemas.microsoft.com/office/word/2010/wordprocessingInk" xmlns:wne="http://schemas.microsoft.com/office/word/2006/wordml" xmlns:wps="http://schemas.microsoft.com/office/word/2010/wordprocessingShape" mc:Ignorable="w14 w15 w16se w16cid w16 w16cex w16sdtdh wp14">
   <w:body>
     <w:p>
       <w:r>
@@ -184,7 +184,10 @@
         </w:numPr>
       </w:pPr>
       <w:r>
-        <w:t xml:space="preserve">Polity </w:t>
+        <w:t>Democracy Index</w:t>
+      </w:r>
+      <w:r>
+        <w:t xml:space="preserve"> </w:t>
       </w:r>
       <w:r>
         <w:t>S</w:t>
@@ -250,13 +253,13 @@
         <w:ind w:left="1440"/>
       </w:pPr>
       <w:r>
-        <w:t>Regime Category</w:t>
-      </w:r>
-      <w:r>
-        <w:t xml:space="preserve"> Type?</w:t>
-      </w:r>
-      <w:r>
-        <w:t xml:space="preserve"> See below for score ranges and categories:</w:t>
+        <w:t>The Polyarchy Index ranges from 0–1, with 0 being more autocratic and authoritarian and 1 being more democratic. Where does your country fall in this range? What type of regime would you describe it as</w:t>
+      </w:r>
+      <w:r>
+        <w:t>—authoritarian, democratic, or something in the middle</w:t>
+      </w:r>
+      <w:r>
+        <w:t>?</w:t>
       </w:r>
       <w:r>
         <w:t xml:space="preserve"> </w:t>
@@ -316,45 +319,6 @@
     <w:p>
       <w:pPr>
         <w:pStyle w:val="ListParagraph"/>
-        <w:ind w:left="1440" w:firstLine="720"/>
-      </w:pPr>
-      <w:r>
-        <w:t xml:space="preserve">Autocracy: &lt;= </w:t>
-      </w:r>
-      <w:r>
-        <w:t>–</w:t>
-      </w:r>
-      <w:r>
-        <w:t>6</w:t>
-      </w:r>
-    </w:p>
-    <w:p>
-      <w:pPr>
-        <w:pStyle w:val="ListParagraph"/>
-        <w:ind w:left="1440" w:firstLine="720"/>
-      </w:pPr>
-      <w:r>
-        <w:t xml:space="preserve">Anocracy: &gt; </w:t>
-      </w:r>
-      <w:r>
-        <w:t>–</w:t>
-      </w:r>
-      <w:r>
-        <w:t>6 &amp; &lt; +6</w:t>
-      </w:r>
-    </w:p>
-    <w:p>
-      <w:pPr>
-        <w:pStyle w:val="ListParagraph"/>
-        <w:ind w:left="1440" w:firstLine="720"/>
-      </w:pPr>
-      <w:r>
-        <w:t>Democracy &gt;= +6</w:t>
-      </w:r>
-    </w:p>
-    <w:p>
-      <w:pPr>
-        <w:pStyle w:val="ListParagraph"/>
         <w:numPr>
           <w:ilvl w:val="1"/>
           <w:numId w:val="1"/>
@@ -551,10 +515,7 @@
         </w:numPr>
       </w:pPr>
       <w:r>
-        <w:t>Country #</w:t>
-      </w:r>
-      <w:r>
-        <w:t>2</w:t>
+        <w:t>Country #2</w:t>
       </w:r>
     </w:p>
     <w:p>
@@ -585,27 +546,18 @@
         <w:fldChar w:fldCharType="separate"/>
       </w:r>
       <w:r>
-        <w:rPr>
-          <w:noProof/>
-        </w:rPr>
-        <w:t> </w:t>
-      </w:r>
-      <w:r>
-        <w:rPr>
-          <w:noProof/>
-        </w:rPr>
-        <w:t> </w:t>
-      </w:r>
-      <w:r>
-        <w:rPr>
-          <w:noProof/>
-        </w:rPr>
-        <w:t> </w:t>
-      </w:r>
-      <w:r>
-        <w:rPr>
-          <w:noProof/>
-        </w:rPr>
+        <w:t> </w:t>
+      </w:r>
+      <w:r>
+        <w:t> </w:t>
+      </w:r>
+      <w:r>
+        <w:t> </w:t>
+      </w:r>
+      <w:r>
+        <w:t> </w:t>
+      </w:r>
+      <w:r>
         <w:t> </w:t>
       </w:r>
       <w:r>
@@ -682,7 +634,7 @@
         </w:numPr>
       </w:pPr>
       <w:r>
-        <w:t xml:space="preserve">Polity Score? </w:t>
+        <w:t xml:space="preserve">Democracy Index Score? </w:t>
       </w:r>
       <w:r>
         <w:fldChar w:fldCharType="begin">
@@ -740,7 +692,7 @@
         <w:ind w:left="1440"/>
       </w:pPr>
       <w:r>
-        <w:t xml:space="preserve">Regime Category Type? See below for score ranges and categories: </w:t>
+        <w:t xml:space="preserve">The Polyarchy Index ranges from 0–1, with 0 being more autocratic and authoritarian and 1 being more democratic. Where does your country fall in this range? What type of regime would you describe it as—authoritarian, democratic, or something in the middle? </w:t>
       </w:r>
       <w:r>
         <w:fldChar w:fldCharType="begin">
@@ -795,36 +747,6 @@
     <w:p>
       <w:pPr>
         <w:pStyle w:val="ListParagraph"/>
-        <w:ind w:left="1440" w:firstLine="720"/>
-      </w:pPr>
-      <w:r>
-        <w:t>Autocracy: &lt;= –6</w:t>
-      </w:r>
-    </w:p>
-    <w:p>
-      <w:pPr>
-        <w:pStyle w:val="ListParagraph"/>
-        <w:ind w:left="1440" w:firstLine="720"/>
-      </w:pPr>
-      <w:r>
-        <w:t>Anocracy: &gt; –</w:t>
-      </w:r>
-      <w:r>
-        <w:t>6 &amp; &lt; +6</w:t>
-      </w:r>
-    </w:p>
-    <w:p>
-      <w:pPr>
-        <w:pStyle w:val="ListParagraph"/>
-        <w:ind w:left="1440" w:firstLine="720"/>
-      </w:pPr>
-      <w:r>
-        <w:t>Democracy &gt;= +6</w:t>
-      </w:r>
-    </w:p>
-    <w:p>
-      <w:pPr>
-        <w:pStyle w:val="ListParagraph"/>
         <w:numPr>
           <w:ilvl w:val="1"/>
           <w:numId w:val="1"/>
@@ -1049,27 +971,18 @@
         <w:fldChar w:fldCharType="separate"/>
       </w:r>
       <w:r>
-        <w:rPr>
-          <w:noProof/>
-        </w:rPr>
-        <w:t> </w:t>
-      </w:r>
-      <w:r>
-        <w:rPr>
-          <w:noProof/>
-        </w:rPr>
-        <w:t> </w:t>
-      </w:r>
-      <w:r>
-        <w:rPr>
-          <w:noProof/>
-        </w:rPr>
-        <w:t> </w:t>
-      </w:r>
-      <w:r>
-        <w:rPr>
-          <w:noProof/>
-        </w:rPr>
+        <w:t> </w:t>
+      </w:r>
+      <w:r>
+        <w:t> </w:t>
+      </w:r>
+      <w:r>
+        <w:t> </w:t>
+      </w:r>
+      <w:r>
+        <w:t> </w:t>
+      </w:r>
+      <w:r>
         <w:t> </w:t>
       </w:r>
       <w:r>
@@ -1146,7 +1059,7 @@
         </w:numPr>
       </w:pPr>
       <w:r>
-        <w:t xml:space="preserve">Polity Score? </w:t>
+        <w:t xml:space="preserve">Democracy Index Score? </w:t>
       </w:r>
       <w:r>
         <w:fldChar w:fldCharType="begin">
@@ -1204,7 +1117,7 @@
         <w:ind w:left="1440"/>
       </w:pPr>
       <w:r>
-        <w:t xml:space="preserve">Regime Category Type? See below for score ranges and categories: </w:t>
+        <w:t xml:space="preserve">The Polyarchy Index ranges from 0–1, with 0 being more autocratic and authoritarian and 1 being more democratic. Where does your country fall in this range? What type of regime would you describe it as—authoritarian, democratic, or something in the middle? </w:t>
       </w:r>
       <w:r>
         <w:fldChar w:fldCharType="begin">
@@ -1254,36 +1167,6 @@
       </w:r>
       <w:r>
         <w:fldChar w:fldCharType="end"/>
-      </w:r>
-    </w:p>
-    <w:p>
-      <w:pPr>
-        <w:pStyle w:val="ListParagraph"/>
-        <w:ind w:left="1440" w:firstLine="720"/>
-      </w:pPr>
-      <w:r>
-        <w:t>Autocracy: &lt;= –6</w:t>
-      </w:r>
-    </w:p>
-    <w:p>
-      <w:pPr>
-        <w:pStyle w:val="ListParagraph"/>
-        <w:ind w:left="1440" w:firstLine="720"/>
-      </w:pPr>
-      <w:r>
-        <w:t>Anocracy: &gt; –</w:t>
-      </w:r>
-      <w:r>
-        <w:t>6 &amp; &lt; +6</w:t>
-      </w:r>
-    </w:p>
-    <w:p>
-      <w:pPr>
-        <w:pStyle w:val="ListParagraph"/>
-        <w:ind w:left="1440" w:firstLine="720"/>
-      </w:pPr>
-      <w:r>
-        <w:t>Democracy &gt;= +6</w:t>
       </w:r>
     </w:p>
     <w:p>
@@ -1481,7 +1364,7 @@
 </file>
 
 <file path=word/numbering.xml><?xml version="1.0" encoding="utf-8"?>
-<w:numbering xmlns:wpc="http://schemas.microsoft.com/office/word/2010/wordprocessingCanvas" xmlns:cx="http://schemas.microsoft.com/office/drawing/2014/chartex" xmlns:cx1="http://schemas.microsoft.com/office/drawing/2015/9/8/chartex" xmlns:cx2="http://schemas.microsoft.com/office/drawing/2015/10/21/chartex" xmlns:cx3="http://schemas.microsoft.com/office/drawing/2016/5/9/chartex" xmlns:cx4="http://schemas.microsoft.com/office/drawing/2016/5/10/chartex" xmlns:cx5="http://schemas.microsoft.com/office/drawing/2016/5/11/chartex" xmlns:cx6="http://schemas.microsoft.com/office/drawing/2016/5/12/chartex" xmlns:cx7="http://schemas.microsoft.com/office/drawing/2016/5/13/chartex" xmlns:cx8="http://schemas.microsoft.com/office/drawing/2016/5/14/chartex" xmlns:mc="http://schemas.openxmlformats.org/markup-compatibility/2006" xmlns:aink="http://schemas.microsoft.com/office/drawing/2016/ink" xmlns:am3d="http://schemas.microsoft.com/office/drawing/2017/model3d" xmlns:o="urn:schemas-microsoft-com:office:office" xmlns:r="http://schemas.openxmlformats.org/officeDocument/2006/relationships" xmlns:m="http://schemas.openxmlformats.org/officeDocument/2006/math" xmlns:v="urn:schemas-microsoft-com:vml" xmlns:wp14="http://schemas.microsoft.com/office/word/2010/wordprocessingDrawing" xmlns:wp="http://schemas.openxmlformats.org/drawingml/2006/wordprocessingDrawing" xmlns:w10="urn:schemas-microsoft-com:office:word" xmlns:w="http://schemas.openxmlformats.org/wordprocessingml/2006/main" xmlns:w14="http://schemas.microsoft.com/office/word/2010/wordml" xmlns:w15="http://schemas.microsoft.com/office/word/2012/wordml" xmlns:w16cex="http://schemas.microsoft.com/office/word/2018/wordml/cex" xmlns:w16cid="http://schemas.microsoft.com/office/word/2016/wordml/cid" xmlns:w16="http://schemas.microsoft.com/office/word/2018/wordml" xmlns:w16sdtdh="http://schemas.microsoft.com/office/word/2020/wordml/sdtdatahash" xmlns:w16se="http://schemas.microsoft.com/office/word/2015/wordml/symex" xmlns:wpg="http://schemas.microsoft.com/office/word/2010/wordprocessingGroup" xmlns:wpi="http://schemas.microsoft.com/office/word/2010/wordprocessingInk" xmlns:wne="http://schemas.microsoft.com/office/word/2006/wordml" xmlns:wps="http://schemas.microsoft.com/office/word/2010/wordprocessingShape" mc:Ignorable="w14 w15 w16se w16cid w16 w16cex w16sdtdh wp14">
+<w:numbering xmlns:wpc="http://schemas.microsoft.com/office/word/2010/wordprocessingCanvas" xmlns:cx="http://schemas.microsoft.com/office/drawing/2014/chartex" xmlns:cx1="http://schemas.microsoft.com/office/drawing/2015/9/8/chartex" xmlns:cx2="http://schemas.microsoft.com/office/drawing/2015/10/21/chartex" xmlns:cx3="http://schemas.microsoft.com/office/drawing/2016/5/9/chartex" xmlns:cx4="http://schemas.microsoft.com/office/drawing/2016/5/10/chartex" xmlns:cx5="http://schemas.microsoft.com/office/drawing/2016/5/11/chartex" xmlns:cx6="http://schemas.microsoft.com/office/drawing/2016/5/12/chartex" xmlns:cx7="http://schemas.microsoft.com/office/drawing/2016/5/13/chartex" xmlns:cx8="http://schemas.microsoft.com/office/drawing/2016/5/14/chartex" xmlns:mc="http://schemas.openxmlformats.org/markup-compatibility/2006" xmlns:aink="http://schemas.microsoft.com/office/drawing/2016/ink" xmlns:am3d="http://schemas.microsoft.com/office/drawing/2017/model3d" xmlns:o="urn:schemas-microsoft-com:office:office" xmlns:oel="http://schemas.microsoft.com/office/2019/extlst" xmlns:r="http://schemas.openxmlformats.org/officeDocument/2006/relationships" xmlns:m="http://schemas.openxmlformats.org/officeDocument/2006/math" xmlns:v="urn:schemas-microsoft-com:vml" xmlns:wp14="http://schemas.microsoft.com/office/word/2010/wordprocessingDrawing" xmlns:wp="http://schemas.openxmlformats.org/drawingml/2006/wordprocessingDrawing" xmlns:w10="urn:schemas-microsoft-com:office:word" xmlns:w="http://schemas.openxmlformats.org/wordprocessingml/2006/main" xmlns:w14="http://schemas.microsoft.com/office/word/2010/wordml" xmlns:w15="http://schemas.microsoft.com/office/word/2012/wordml" xmlns:w16cex="http://schemas.microsoft.com/office/word/2018/wordml/cex" xmlns:w16cid="http://schemas.microsoft.com/office/word/2016/wordml/cid" xmlns:w16="http://schemas.microsoft.com/office/word/2018/wordml" xmlns:w16sdtdh="http://schemas.microsoft.com/office/word/2020/wordml/sdtdatahash" xmlns:w16se="http://schemas.microsoft.com/office/word/2015/wordml/symex" xmlns:wpg="http://schemas.microsoft.com/office/word/2010/wordprocessingGroup" xmlns:wpi="http://schemas.microsoft.com/office/word/2010/wordprocessingInk" xmlns:wne="http://schemas.microsoft.com/office/word/2006/wordml" xmlns:wps="http://schemas.microsoft.com/office/word/2010/wordprocessingShape" mc:Ignorable="w14 w15 w16se w16cid w16 w16cex w16sdtdh wp14">
   <w:abstractNum w:abstractNumId="0" w15:restartNumberingAfterBreak="0">
     <w:nsid w:val="59C40DE8"/>
     <w:multiLevelType w:val="hybridMultilevel"/>
@@ -1571,7 +1454,7 @@
       </w:pPr>
     </w:lvl>
   </w:abstractNum>
-  <w:num w:numId="1">
+  <w:num w:numId="1" w16cid:durableId="219633002">
     <w:abstractNumId w:val="0"/>
   </w:num>
 </w:numbering>

</xml_diff>